<commit_message>
Final version of Spec Req from Sept 15
</commit_message>
<xml_diff>
--- a/docs/DirecRF_Requirements Specification.docx
+++ b/docs/DirecRF_Requirements Specification.docx
@@ -2615,7 +2615,19 @@
               <w:rPr>
                 <w:color w:val="000000"/>
               </w:rPr>
-              <w:t>Orientations of the second mount (e.g. receiver mount) must be able to vary over at least on at least one axis.</w:t>
+              <w:t xml:space="preserve">Orientations of the second mount (e.g. receiver mount) must be able to vary over at least </w:t>
+            </w:r>
+            <w:r>
+              <w:rPr>
+                <w:color w:val="000000"/>
+              </w:rPr>
+              <w:t xml:space="preserve">π </w:t>
+            </w:r>
+            <w:r>
+              <w:rPr>
+                <w:color w:val="000000"/>
+              </w:rPr>
+              <w:t>on at least one axis.</w:t>
             </w:r>
           </w:p>
         </w:tc>

</xml_diff>